<commit_message>
Minor updates on model
Not finished.
</commit_message>
<xml_diff>
--- a/Shared space/Agenda for Sep 30.docx
+++ b/Shared space/Agenda for Sep 30.docx
@@ -72,9 +72,6 @@
     <w:p>
       <w:pPr>
         <w:ind w:left="720"/>
-        <w:rPr>
-          <w:rFonts w:hint="eastAsia"/>
-        </w:rPr>
       </w:pPr>
       <w:proofErr w:type="spellStart"/>
       <w:r>
@@ -736,21 +733,28 @@
       </w:r>
     </w:p>
     <w:p>
-      <w:pPr>
-        <w:rPr>
-          <w:rFonts w:hint="eastAsia"/>
-        </w:rPr>
-      </w:pPr>
       <w:r>
         <w:rPr>
           <w:rFonts w:hint="eastAsia"/>
         </w:rPr>
         <w:t>大家的各人兴趣以及需求？想要什么？</w:t>
       </w:r>
+    </w:p>
+    <w:p/>
+    <w:p/>
+    <w:p/>
+    <w:p>
       <w:bookmarkStart w:id="0" w:name="_GoBack"/>
       <w:bookmarkEnd w:id="0"/>
     </w:p>
     <w:p/>
+    <w:p>
+      <w:pPr>
+        <w:rPr>
+          <w:rFonts w:hint="eastAsia"/>
+        </w:rPr>
+      </w:pPr>
+    </w:p>
     <w:sectPr>
       <w:pgSz w:w="12240" w:h="15840"/>
       <w:pgMar w:top="1440" w:right="1440" w:bottom="1440" w:left="1440" w:header="720" w:footer="720" w:gutter="0"/>

</xml_diff>